<commit_message>
added unit 5 notes and question bank
</commit_message>
<xml_diff>
--- a/4th Sem/ACN/Unit- 3 Question Bank.docx
+++ b/4th Sem/ACN/Unit- 3 Question Bank.docx
@@ -3,158 +3,106 @@
 <w:document xmlns:wpc="http://schemas.microsoft.com/office/word/2010/wordprocessingCanvas" xmlns:cx="http://schemas.microsoft.com/office/drawing/2014/chartex" xmlns:cx1="http://schemas.microsoft.com/office/drawing/2015/9/8/chartex" xmlns:mc="http://schemas.openxmlformats.org/markup-compatibility/2006" xmlns:o="urn:schemas-microsoft-com:office:office" xmlns:r="http://schemas.openxmlformats.org/officeDocument/2006/relationships" xmlns:m="http://schemas.openxmlformats.org/officeDocument/2006/math" xmlns:v="urn:schemas-microsoft-com:vml" xmlns:wp14="http://schemas.microsoft.com/office/word/2010/wordprocessingDrawing" xmlns:wp="http://schemas.openxmlformats.org/drawingml/2006/wordprocessingDrawing" xmlns:w10="urn:schemas-microsoft-com:office:word" xmlns:w="http://schemas.openxmlformats.org/wordprocessingml/2006/main" xmlns:w14="http://schemas.microsoft.com/office/word/2010/wordml" xmlns:w15="http://schemas.microsoft.com/office/word/2012/wordml" xmlns:w16se="http://schemas.microsoft.com/office/word/2015/wordml/symex" xmlns:wpg="http://schemas.microsoft.com/office/word/2010/wordprocessingGroup" xmlns:wpi="http://schemas.microsoft.com/office/word/2010/wordprocessingInk" xmlns:wne="http://schemas.microsoft.com/office/word/2006/wordml" xmlns:wps="http://schemas.microsoft.com/office/word/2010/wordprocessingShape" mc:Ignorable="w14 w15 w16se wp14">
   <w:body>
     <w:p>
-      <w:r>
-        <w:t xml:space="preserve">  Question Bank for Unit 3 </w:t>
-      </w:r>
-      <w:proofErr w:type="gramStart"/>
-      <w:r>
-        <w:t>ACN  -</w:t>
-      </w:r>
-      <w:proofErr w:type="gramEnd"/>
-      <w:r>
-        <w:t xml:space="preserve"> Routing and Next Generation IP</w:t>
-      </w:r>
-    </w:p>
-    <w:p/>
-    <w:p>
-      <w:pPr>
-        <w:jc w:val="both"/>
-      </w:pPr>
-      <w:r>
-        <w:t xml:space="preserve">1) </w:t>
-      </w:r>
-      <w:r>
-        <w:t xml:space="preserve"> </w:t>
-      </w:r>
-      <w:r>
-        <w:rPr>
-          <w:color w:val="FF0000"/>
-        </w:rPr>
-        <w:t>Compare forwarding and routing. Give Examples.</w:t>
-      </w:r>
-    </w:p>
-    <w:p>
-      <w:pPr>
-        <w:jc w:val="both"/>
-      </w:pPr>
-      <w:r>
-        <w:t>2)  Explain Distance Vector Routing with an example graph.</w:t>
-      </w:r>
-    </w:p>
-    <w:p>
-      <w:pPr>
-        <w:jc w:val="both"/>
-      </w:pPr>
-      <w:r>
-        <w:t>3)  Explain Link state routing with an example graph.</w:t>
-      </w:r>
-    </w:p>
-    <w:p>
-      <w:pPr>
-        <w:jc w:val="both"/>
-      </w:pPr>
-      <w:proofErr w:type="gramStart"/>
-      <w:r>
-        <w:t>4)  Explain Reliable flooding process used in link state routing?</w:t>
-      </w:r>
-      <w:proofErr w:type="gramEnd"/>
-    </w:p>
-    <w:p>
-      <w:pPr>
-        <w:jc w:val="both"/>
-      </w:pPr>
-      <w:r>
-        <w:t xml:space="preserve">5)  Consider an example topology and apply </w:t>
-      </w:r>
-      <w:proofErr w:type="spellStart"/>
-      <w:r>
-        <w:t>Dijkstra’s</w:t>
-      </w:r>
-      <w:proofErr w:type="spellEnd"/>
-      <w:r>
-        <w:t xml:space="preserve"> algorithm to calculate the shortest path from one source to all destinations.</w:t>
-      </w:r>
-    </w:p>
-    <w:p>
-      <w:pPr>
-        <w:jc w:val="both"/>
-      </w:pPr>
-      <w:r>
-        <w:t xml:space="preserve">6)  </w:t>
-      </w:r>
-      <w:r>
-        <w:rPr>
-          <w:color w:val="FF0000"/>
-        </w:rPr>
-        <w:t>Compare distance vector routing with link state routing.</w:t>
-      </w:r>
-    </w:p>
-    <w:p>
-      <w:pPr>
-        <w:jc w:val="both"/>
-      </w:pPr>
-      <w:r>
-        <w:t>7)  Discuss the classification of routing algorithms in the Internet.</w:t>
-      </w:r>
-    </w:p>
-    <w:p>
-      <w:pPr>
-        <w:jc w:val="both"/>
-      </w:pPr>
-      <w:r>
-        <w:t xml:space="preserve">8)  What is </w:t>
-      </w:r>
-      <w:proofErr w:type="spellStart"/>
-      <w:r>
-        <w:t>interdomain</w:t>
-      </w:r>
-      <w:proofErr w:type="spellEnd"/>
-      <w:r>
-        <w:t xml:space="preserve"> Routing and explain.</w:t>
-      </w:r>
-    </w:p>
-    <w:p>
-      <w:pPr>
-        <w:jc w:val="both"/>
-      </w:pPr>
-      <w:r>
-        <w:t>9) Write a note on Routing Areas</w:t>
-      </w:r>
-      <w:proofErr w:type="gramStart"/>
-      <w:r>
-        <w:t>.(</w:t>
-      </w:r>
-      <w:proofErr w:type="gramEnd"/>
-      <w:r>
-        <w:t>or write a note on Hierarchical OSPF.</w:t>
-      </w:r>
-    </w:p>
-    <w:p>
-      <w:pPr>
-        <w:jc w:val="both"/>
-      </w:pPr>
-      <w:r>
-        <w:t>10)  Discuss BGP in detail.</w:t>
-      </w:r>
-    </w:p>
-    <w:p>
-      <w:pPr>
-        <w:jc w:val="both"/>
-      </w:pPr>
-      <w:r>
-        <w:t xml:space="preserve">11)  </w:t>
-      </w:r>
-      <w:r>
-        <w:rPr>
-          <w:color w:val="FF0000"/>
-        </w:rPr>
-        <w:t>Differentiate multicasting with multiple unicasting</w:t>
-      </w:r>
-      <w:r>
-        <w:t>,</w:t>
-      </w:r>
       <w:bookmarkStart w:id="0" w:name="_GoBack"/>
       <w:bookmarkEnd w:id="0"/>
+      <w:r>
+        <w:t xml:space="preserve">  Question Bank for Unit 3 ACN  - Routing and Next Generation IP</w:t>
+      </w:r>
+    </w:p>
+    <w:p/>
+    <w:p>
+      <w:pPr>
+        <w:jc w:val="both"/>
+      </w:pPr>
+      <w:r>
+        <w:t xml:space="preserve">1) </w:t>
+      </w:r>
+      <w:r>
+        <w:t xml:space="preserve"> Compare forwarding and routing. Give Examples.</w:t>
+      </w:r>
+    </w:p>
+    <w:p>
+      <w:pPr>
+        <w:jc w:val="both"/>
+      </w:pPr>
+      <w:r>
+        <w:t>2)  Explain Distance Vector Routing with an example graph.</w:t>
+      </w:r>
+    </w:p>
+    <w:p>
+      <w:pPr>
+        <w:jc w:val="both"/>
+      </w:pPr>
+      <w:r>
+        <w:t>3)  Explain Link state routing with an example graph.</w:t>
+      </w:r>
+    </w:p>
+    <w:p>
+      <w:pPr>
+        <w:jc w:val="both"/>
+      </w:pPr>
+      <w:r>
+        <w:t>4)  Explain Reliable flooding process used in link state routing?</w:t>
+      </w:r>
+    </w:p>
+    <w:p>
+      <w:pPr>
+        <w:jc w:val="both"/>
+      </w:pPr>
+      <w:r>
+        <w:t>5)  Consider an example topology and apply Dijkstra’s algorithm to calculate the shortest path from one source to all destinations.</w:t>
+      </w:r>
+    </w:p>
+    <w:p>
+      <w:pPr>
+        <w:jc w:val="both"/>
+      </w:pPr>
+      <w:r>
+        <w:t>6)  Compare distance vector routing with link state routing.</w:t>
+      </w:r>
+    </w:p>
+    <w:p>
+      <w:pPr>
+        <w:jc w:val="both"/>
+      </w:pPr>
+      <w:r>
+        <w:t>7)  Discuss the classification of routing algorithms in the Internet.</w:t>
+      </w:r>
+    </w:p>
+    <w:p>
+      <w:pPr>
+        <w:jc w:val="both"/>
+      </w:pPr>
+      <w:r>
+        <w:t>8)  What is interdomain Routing and explain.</w:t>
+      </w:r>
+    </w:p>
+    <w:p>
+      <w:pPr>
+        <w:jc w:val="both"/>
+      </w:pPr>
+      <w:r>
+        <w:t>9) Write a note on Routing Areas.(or write a note on Hierarchical OSPF.</w:t>
+      </w:r>
+    </w:p>
+    <w:p>
+      <w:pPr>
+        <w:jc w:val="both"/>
+      </w:pPr>
+      <w:r>
+        <w:t>10)  Discuss BGP in detail.</w:t>
+      </w:r>
+    </w:p>
+    <w:p>
+      <w:pPr>
+        <w:jc w:val="both"/>
+      </w:pPr>
+      <w:r>
+        <w:t xml:space="preserve">11)  </w:t>
+      </w:r>
+      <w:r>
+        <w:t>Differentiate multicasting with multiple unicasting,</w:t>
+      </w:r>
     </w:p>
     <w:p>
       <w:pPr>
@@ -214,16 +162,7 @@
         <w:jc w:val="both"/>
       </w:pPr>
       <w:r>
-        <w:t xml:space="preserve">16)  </w:t>
-      </w:r>
-      <w:r>
-        <w:rPr>
-          <w:color w:val="FF0000"/>
-        </w:rPr>
-        <w:t>Discuss the Group shared tree approach to multicasting with necessary diagrams</w:t>
-      </w:r>
-      <w:r>
-        <w:t>.</w:t>
+        <w:t>16)  Discuss the Group shared tree approach to multicasting with necessary diagrams.</w:t>
       </w:r>
     </w:p>
     <w:p>
@@ -263,13 +202,7 @@
         <w:jc w:val="both"/>
       </w:pPr>
       <w:r>
-        <w:t xml:space="preserve">21)  </w:t>
-      </w:r>
-      <w:r>
-        <w:rPr>
-          <w:color w:val="FF0000"/>
-        </w:rPr>
-        <w:t>What are the advantages of IPv6 over IPv4?</w:t>
+        <w:t>21)  What are the advantages of IPv6 over IPv4?</w:t>
       </w:r>
     </w:p>
     <w:p>
@@ -316,83 +249,42 @@
         <w:jc w:val="both"/>
       </w:pPr>
       <w:r>
-        <w:t xml:space="preserve">26)  </w:t>
+        <w:t>26)  Given the E</w:t>
+      </w:r>
+      <w:r>
+        <w:t>thernet address as</w:t>
+      </w:r>
+      <w:r>
+        <w:t xml:space="preserve">   D5-A5</w:t>
+      </w:r>
+      <w:r>
+        <w:t>-23-1</w:t>
+      </w:r>
+      <w:r>
+        <w:t>9</w:t>
+      </w:r>
+      <w:r>
+        <w:t>-7A-</w:t>
+      </w:r>
+      <w:r>
+        <w:t>E2</w:t>
       </w:r>
       <w:r>
         <w:rPr>
-          <w:color w:val="FF0000"/>
-        </w:rPr>
-        <w:t>Given the E</w:t>
-      </w:r>
-      <w:r>
-        <w:rPr>
-          <w:color w:val="FF0000"/>
-        </w:rPr>
-        <w:t>thernet address as</w:t>
-      </w:r>
-      <w:r>
-        <w:rPr>
-          <w:color w:val="FF0000"/>
-        </w:rPr>
-        <w:t xml:space="preserve">   D5-A5</w:t>
-      </w:r>
-      <w:r>
-        <w:rPr>
-          <w:color w:val="FF0000"/>
-        </w:rPr>
-        <w:t>-23-1</w:t>
-      </w:r>
-      <w:r>
-        <w:rPr>
-          <w:color w:val="FF0000"/>
-        </w:rPr>
-        <w:t>9</w:t>
-      </w:r>
-      <w:r>
-        <w:rPr>
-          <w:color w:val="FF0000"/>
-        </w:rPr>
-        <w:t>-7A-</w:t>
-      </w:r>
-      <w:proofErr w:type="gramStart"/>
-      <w:r>
-        <w:rPr>
-          <w:color w:val="FF0000"/>
-        </w:rPr>
-        <w:t>E2</w:t>
-      </w:r>
-      <w:r>
-        <w:rPr>
-          <w:color w:val="FF0000"/>
           <w:vertAlign w:val="subscript"/>
         </w:rPr>
         <w:t xml:space="preserve">16 </w:t>
       </w:r>
       <w:r>
         <w:rPr>
-          <w:color w:val="FF0000"/>
           <w:vertAlign w:val="subscript"/>
         </w:rPr>
-        <w:t>.</w:t>
-      </w:r>
-      <w:proofErr w:type="gramEnd"/>
-      <w:r>
-        <w:rPr>
-          <w:color w:val="FF0000"/>
-          <w:vertAlign w:val="subscript"/>
-        </w:rPr>
-        <w:t xml:space="preserve"> </w:t>
-      </w:r>
-      <w:r>
-        <w:rPr>
-          <w:color w:val="FF0000"/>
-        </w:rPr>
+        <w:t xml:space="preserve">. </w:t>
+      </w:r>
+      <w:r>
         <w:t>Find the Interface ID in IPv6</w:t>
       </w:r>
       <w:r>
-        <w:rPr>
-          <w:color w:val="FF0000"/>
-        </w:rPr>
         <w:t>.</w:t>
       </w:r>
     </w:p>
@@ -420,53 +312,40 @@
         <w:t>0</w:t>
       </w:r>
       <w:r>
-        <w:t>4/</w:t>
-      </w:r>
-      <w:proofErr w:type="gramStart"/>
-      <w:r>
-        <w:t xml:space="preserve">48 </w:t>
-      </w:r>
-      <w:r>
-        <w:t>.</w:t>
-      </w:r>
-      <w:proofErr w:type="gramEnd"/>
+        <w:t xml:space="preserve">4/48 </w:t>
+      </w:r>
+      <w:r>
+        <w:t xml:space="preserve">. </w:t>
+      </w:r>
+      <w:r>
+        <w:t>Physical address of m/c</w:t>
+      </w:r>
+      <w:r>
+        <w:t xml:space="preserve">                  </w:t>
+      </w:r>
+      <w:r>
+        <w:t xml:space="preserve"> is </w:t>
+      </w:r>
+      <w:r>
+        <w:t>D5-A5</w:t>
+      </w:r>
+      <w:r>
+        <w:t>-23-12</w:t>
+      </w:r>
+      <w:r>
+        <w:t>-</w:t>
+      </w:r>
+      <w:r>
+        <w:t>F5-A9-</w:t>
+      </w:r>
+      <w:r>
+        <w:t>7A</w:t>
+      </w:r>
       <w:r>
         <w:t xml:space="preserve"> </w:t>
       </w:r>
       <w:r>
-        <w:t>Physical address of m/c</w:t>
-      </w:r>
-      <w:r>
-        <w:t xml:space="preserve">                  </w:t>
-      </w:r>
-      <w:r>
-        <w:t xml:space="preserve"> is </w:t>
-      </w:r>
-      <w:r>
-        <w:t>D5-A5</w:t>
-      </w:r>
-      <w:r>
-        <w:t>-23-12</w:t>
-      </w:r>
-      <w:r>
-        <w:t>-</w:t>
-      </w:r>
-      <w:r>
-        <w:t>F5-A9-</w:t>
-      </w:r>
-      <w:proofErr w:type="gramStart"/>
-      <w:r>
-        <w:t>7A</w:t>
-      </w:r>
-      <w:r>
-        <w:t xml:space="preserve"> </w:t>
-      </w:r>
-      <w:r>
-        <w:t>,</w:t>
-      </w:r>
-      <w:proofErr w:type="gramEnd"/>
-      <w:r>
-        <w:t xml:space="preserve"> Find the IP address of 5</w:t>
+        <w:t>, Find the IP address of 5</w:t>
       </w:r>
       <w:r>
         <w:rPr>
@@ -489,15 +368,7 @@
         <w:jc w:val="both"/>
       </w:pPr>
       <w:r>
-        <w:t xml:space="preserve">28)  Explain how to do the transition from IPv4 to </w:t>
-      </w:r>
-      <w:proofErr w:type="gramStart"/>
-      <w:r>
-        <w:t>IPv6 ?</w:t>
-      </w:r>
-      <w:proofErr w:type="gramEnd"/>
-      <w:r>
-        <w:t xml:space="preserve"> </w:t>
+        <w:t xml:space="preserve">28)  Explain how to do the transition from IPv4 to IPv6 ? </w:t>
       </w:r>
     </w:p>
     <w:p>
@@ -1929,50 +1800,6 @@
     <w:lsdException w:name="Strong" w:qFormat="1"/>
     <w:lsdException w:name="Emphasis" w:qFormat="1"/>
     <w:lsdException w:name="Normal (Web)" w:uiPriority="99"/>
-    <w:lsdException w:name="Normal Table" w:semiHidden="1" w:unhideWhenUsed="1"/>
-    <w:lsdException w:name="Table Simple 1" w:semiHidden="1" w:unhideWhenUsed="1"/>
-    <w:lsdException w:name="Table Simple 2" w:semiHidden="1" w:unhideWhenUsed="1"/>
-    <w:lsdException w:name="Table Simple 3" w:semiHidden="1" w:unhideWhenUsed="1"/>
-    <w:lsdException w:name="Table Classic 1" w:semiHidden="1" w:unhideWhenUsed="1"/>
-    <w:lsdException w:name="Table Classic 2" w:semiHidden="1" w:unhideWhenUsed="1"/>
-    <w:lsdException w:name="Table Classic 3" w:semiHidden="1" w:unhideWhenUsed="1"/>
-    <w:lsdException w:name="Table Classic 4" w:semiHidden="1" w:unhideWhenUsed="1"/>
-    <w:lsdException w:name="Table Colorful 1" w:semiHidden="1" w:unhideWhenUsed="1"/>
-    <w:lsdException w:name="Table Colorful 2" w:semiHidden="1" w:unhideWhenUsed="1"/>
-    <w:lsdException w:name="Table Colorful 3" w:semiHidden="1" w:unhideWhenUsed="1"/>
-    <w:lsdException w:name="Table Columns 1" w:semiHidden="1" w:unhideWhenUsed="1"/>
-    <w:lsdException w:name="Table Columns 2" w:semiHidden="1" w:unhideWhenUsed="1"/>
-    <w:lsdException w:name="Table Columns 3" w:semiHidden="1" w:unhideWhenUsed="1"/>
-    <w:lsdException w:name="Table Columns 4" w:semiHidden="1" w:unhideWhenUsed="1"/>
-    <w:lsdException w:name="Table Columns 5" w:semiHidden="1" w:unhideWhenUsed="1"/>
-    <w:lsdException w:name="Table Grid 1" w:semiHidden="1" w:unhideWhenUsed="1"/>
-    <w:lsdException w:name="Table Grid 2" w:semiHidden="1" w:unhideWhenUsed="1"/>
-    <w:lsdException w:name="Table Grid 3" w:semiHidden="1" w:unhideWhenUsed="1"/>
-    <w:lsdException w:name="Table Grid 4" w:semiHidden="1" w:unhideWhenUsed="1"/>
-    <w:lsdException w:name="Table Grid 5" w:semiHidden="1" w:unhideWhenUsed="1"/>
-    <w:lsdException w:name="Table Grid 6" w:semiHidden="1" w:unhideWhenUsed="1"/>
-    <w:lsdException w:name="Table Grid 7" w:semiHidden="1" w:unhideWhenUsed="1"/>
-    <w:lsdException w:name="Table Grid 8" w:semiHidden="1" w:unhideWhenUsed="1"/>
-    <w:lsdException w:name="Table List 1" w:semiHidden="1" w:unhideWhenUsed="1"/>
-    <w:lsdException w:name="Table List 2" w:semiHidden="1" w:unhideWhenUsed="1"/>
-    <w:lsdException w:name="Table List 3" w:semiHidden="1" w:unhideWhenUsed="1"/>
-    <w:lsdException w:name="Table List 4" w:semiHidden="1" w:unhideWhenUsed="1"/>
-    <w:lsdException w:name="Table List 5" w:semiHidden="1" w:unhideWhenUsed="1"/>
-    <w:lsdException w:name="Table List 6" w:semiHidden="1" w:unhideWhenUsed="1"/>
-    <w:lsdException w:name="Table List 7" w:semiHidden="1" w:unhideWhenUsed="1"/>
-    <w:lsdException w:name="Table List 8" w:semiHidden="1" w:unhideWhenUsed="1"/>
-    <w:lsdException w:name="Table 3D effects 1" w:semiHidden="1" w:unhideWhenUsed="1"/>
-    <w:lsdException w:name="Table 3D effects 2" w:semiHidden="1" w:unhideWhenUsed="1"/>
-    <w:lsdException w:name="Table 3D effects 3" w:semiHidden="1" w:unhideWhenUsed="1"/>
-    <w:lsdException w:name="Table Contemporary" w:semiHidden="1" w:unhideWhenUsed="1"/>
-    <w:lsdException w:name="Table Elegant" w:semiHidden="1" w:unhideWhenUsed="1"/>
-    <w:lsdException w:name="Table Professional" w:semiHidden="1" w:unhideWhenUsed="1"/>
-    <w:lsdException w:name="Table Subtle 1" w:semiHidden="1" w:unhideWhenUsed="1"/>
-    <w:lsdException w:name="Table Subtle 2" w:semiHidden="1" w:unhideWhenUsed="1"/>
-    <w:lsdException w:name="Table Web 1" w:semiHidden="1" w:unhideWhenUsed="1"/>
-    <w:lsdException w:name="Table Web 2" w:semiHidden="1" w:unhideWhenUsed="1"/>
-    <w:lsdException w:name="Table Web 3" w:semiHidden="1" w:unhideWhenUsed="1"/>
-    <w:lsdException w:name="Table Theme" w:semiHidden="1" w:unhideWhenUsed="1"/>
     <w:lsdException w:name="Placeholder Text" w:semiHidden="1" w:uiPriority="99"/>
     <w:lsdException w:name="No Spacing" w:uiPriority="1" w:qFormat="1"/>
     <w:lsdException w:name="Light Shading" w:uiPriority="60"/>
@@ -2200,15 +2027,11 @@
   </w:style>
   <w:style w:type="character" w:default="1" w:styleId="DefaultParagraphFont">
     <w:name w:val="Default Paragraph Font"/>
-    <w:uiPriority w:val="1"/>
     <w:semiHidden/>
-    <w:unhideWhenUsed/>
   </w:style>
   <w:style w:type="table" w:default="1" w:styleId="TableNormal">
     <w:name w:val="Normal Table"/>
-    <w:uiPriority w:val="99"/>
     <w:semiHidden/>
-    <w:unhideWhenUsed/>
     <w:tblPr>
       <w:tblInd w:w="0" w:type="dxa"/>
       <w:tblCellMar>
@@ -2221,9 +2044,7 @@
   </w:style>
   <w:style w:type="numbering" w:default="1" w:styleId="NoList">
     <w:name w:val="No List"/>
-    <w:uiPriority w:val="99"/>
     <w:semiHidden/>
-    <w:unhideWhenUsed/>
   </w:style>
   <w:style w:type="paragraph" w:styleId="Header">
     <w:name w:val="header"/>

</xml_diff>